<commit_message>
Added note on sizes section to style guidelines
</commit_message>
<xml_diff>
--- a/Style_Guidelines.docx
+++ b/Style_Guidelines.docx
@@ -749,7 +749,10 @@
           </w:tcPr>
           <w:p>
             <w:r>
-              <w:t>1.0</w:t>
+              <w:t>1.</w:t>
+            </w:r>
+            <w:r>
+              <w:t>1</w:t>
             </w:r>
           </w:p>
         </w:tc>
@@ -759,7 +762,13 @@
           </w:tcPr>
           <w:p>
             <w:r>
-              <w:t>20.06.2019</w:t>
+              <w:t>2</w:t>
+            </w:r>
+            <w:r>
+              <w:t>5</w:t>
+            </w:r>
+            <w:r>
+              <w:t>.06.2019</w:t>
             </w:r>
           </w:p>
         </w:tc>
@@ -769,7 +778,7 @@
           </w:tcPr>
           <w:p>
             <w:r>
-              <w:t>Cyd Cowley</w:t>
+              <w:t>Ben R-W</w:t>
             </w:r>
           </w:p>
         </w:tc>
@@ -779,8 +788,10 @@
           </w:tcPr>
           <w:p>
             <w:r>
-              <w:t>Created initial skeleton</w:t>
+              <w:t>Added section on sizing</w:t>
             </w:r>
+            <w:bookmarkStart w:id="0" w:name="_GoBack"/>
+            <w:bookmarkEnd w:id="0"/>
           </w:p>
         </w:tc>
       </w:tr>
@@ -1033,7 +1044,7 @@
         <w:jc w:val="both"/>
       </w:pPr>
       <w:r>
-        <w:t>Cascading Style Sheet, or CSS,  is how we style almost everything on a given web page. CSS</w:t>
+        <w:t>Cascading Style Sheet, or CSS, is how we style almost everything on a given web page. CSS</w:t>
       </w:r>
       <w:r>
         <w:t xml:space="preserve"> is a series of properties and their corresponding values describing all the stylistic features of a </w:t>
@@ -1224,8 +1235,6 @@
         <w:lastRenderedPageBreak/>
         <w:t>With the separate stylesheet containing the following CSS:</w:t>
       </w:r>
-      <w:bookmarkStart w:id="0" w:name="_GoBack"/>
-      <w:bookmarkEnd w:id="0"/>
     </w:p>
     <w:p>
       <w:pPr>
@@ -1368,6 +1377,11 @@
       </w:r>
     </w:p>
     <w:p>
+      <w:pPr>
+        <w:rPr>
+          <w:rStyle w:val="Hyperlink"/>
+        </w:rPr>
+      </w:pPr>
       <w:r>
         <w:t xml:space="preserve">W3 Schools: </w:t>
       </w:r>
@@ -1379,6 +1393,210 @@
           <w:t>https://www.w3schools.com/css/css_intro.asp</w:t>
         </w:r>
       </w:hyperlink>
+    </w:p>
+    <w:p>
+      <w:pPr>
+        <w:rPr>
+          <w:rStyle w:val="Hyperlink"/>
+        </w:rPr>
+      </w:pPr>
+    </w:p>
+    <w:p>
+      <w:pPr>
+        <w:rPr>
+          <w:rStyle w:val="Hyperlink"/>
+          <w:b/>
+          <w:bCs/>
+          <w:color w:val="auto"/>
+          <w:u w:val="none"/>
+        </w:rPr>
+      </w:pPr>
+      <w:r>
+        <w:rPr>
+          <w:rStyle w:val="Hyperlink"/>
+          <w:b/>
+          <w:bCs/>
+          <w:color w:val="auto"/>
+          <w:u w:val="none"/>
+        </w:rPr>
+        <w:t>Note on Sizes:</w:t>
+      </w:r>
+    </w:p>
+    <w:p>
+      <w:pPr>
+        <w:rPr>
+          <w:rStyle w:val="Hyperlink"/>
+          <w:color w:val="auto"/>
+          <w:u w:val="none"/>
+        </w:rPr>
+      </w:pPr>
+      <w:r>
+        <w:rPr>
+          <w:rStyle w:val="Hyperlink"/>
+          <w:color w:val="auto"/>
+          <w:u w:val="none"/>
+        </w:rPr>
+        <w:t xml:space="preserve">When </w:t>
+      </w:r>
+      <w:r>
+        <w:rPr>
+          <w:rStyle w:val="Hyperlink"/>
+          <w:color w:val="auto"/>
+          <w:u w:val="none"/>
+        </w:rPr>
+        <w:t xml:space="preserve">defining the dimensions of a </w:t>
+      </w:r>
+      <w:r>
+        <w:rPr>
+          <w:rStyle w:val="Hyperlink"/>
+          <w:color w:val="auto"/>
+          <w:u w:val="none"/>
+        </w:rPr>
+        <w:t>class in a CSS file, this can be done using absolute or relative units.</w:t>
+      </w:r>
+      <w:r>
+        <w:rPr>
+          <w:rStyle w:val="Hyperlink"/>
+          <w:color w:val="auto"/>
+          <w:u w:val="none"/>
+        </w:rPr>
+        <w:t xml:space="preserve"> Note that in the first line of example code in the document, relative units have been used (height and width defined in percent). Another way of using relative units would be to write height in terms of “vh” (view height) and width in terms of “vw” (view width)</w:t>
+      </w:r>
+      <w:r>
+        <w:rPr>
+          <w:rStyle w:val="Hyperlink"/>
+          <w:color w:val="auto"/>
+          <w:u w:val="none"/>
+        </w:rPr>
+        <w:t>; eg:</w:t>
+      </w:r>
+    </w:p>
+    <w:p>
+      <w:pPr>
+        <w:jc w:val="both"/>
+        <w:rPr>
+          <w:color w:val="EC7300"/>
+        </w:rPr>
+      </w:pPr>
+      <w:r>
+        <w:rPr>
+          <w:color w:val="EC7300"/>
+        </w:rPr>
+        <w:t>width:</w:t>
+      </w:r>
+      <w:r>
+        <w:rPr>
+          <w:color w:val="EC7300"/>
+        </w:rPr>
+        <w:t>75vw</w:t>
+      </w:r>
+      <w:r>
+        <w:rPr>
+          <w:color w:val="EC7300"/>
+        </w:rPr>
+        <w:t xml:space="preserve">; height: </w:t>
+      </w:r>
+      <w:r>
+        <w:rPr>
+          <w:color w:val="EC7300"/>
+        </w:rPr>
+        <w:t>85vh</w:t>
+      </w:r>
+      <w:r>
+        <w:rPr>
+          <w:color w:val="EC7300"/>
+        </w:rPr>
+        <w:t>;</w:t>
+      </w:r>
+    </w:p>
+    <w:p>
+      <w:pPr>
+        <w:jc w:val="both"/>
+      </w:pPr>
+      <w:r>
+        <w:t>where 1vw means 1% of the width of the viewport (</w:t>
+      </w:r>
+      <w:r>
+        <w:t>the user's visible area of a web page</w:t>
+      </w:r>
+      <w:r>
+        <w:t>)</w:t>
+      </w:r>
+      <w:r>
+        <w:t>, and the same for vh.</w:t>
+      </w:r>
+    </w:p>
+    <w:p>
+      <w:r>
+        <w:t>Absolute sizes are generally defined in pixels, eg:</w:t>
+      </w:r>
+    </w:p>
+    <w:p>
+      <w:pPr>
+        <w:jc w:val="both"/>
+        <w:rPr>
+          <w:color w:val="EC7300"/>
+        </w:rPr>
+      </w:pPr>
+      <w:r>
+        <w:rPr>
+          <w:color w:val="EC7300"/>
+        </w:rPr>
+        <w:t>width:</w:t>
+      </w:r>
+      <w:r>
+        <w:rPr>
+          <w:color w:val="EC7300"/>
+        </w:rPr>
+        <w:t>550</w:t>
+      </w:r>
+      <w:r>
+        <w:rPr>
+          <w:color w:val="EC7300"/>
+        </w:rPr>
+        <w:t>px</w:t>
+      </w:r>
+      <w:r>
+        <w:rPr>
+          <w:color w:val="EC7300"/>
+        </w:rPr>
+        <w:t xml:space="preserve">; height: </w:t>
+      </w:r>
+      <w:r>
+        <w:rPr>
+          <w:color w:val="EC7300"/>
+        </w:rPr>
+        <w:t>300</w:t>
+      </w:r>
+      <w:r>
+        <w:rPr>
+          <w:color w:val="EC7300"/>
+        </w:rPr>
+        <w:t>px</w:t>
+      </w:r>
+      <w:r>
+        <w:rPr>
+          <w:color w:val="EC7300"/>
+        </w:rPr>
+        <w:t>;</w:t>
+      </w:r>
+    </w:p>
+    <w:p>
+      <w:r>
+        <w:t xml:space="preserve">The disadvantage with this method of defining sizes is that certain elements will end up </w:t>
+      </w:r>
+      <w:r>
+        <w:t>being different sizes, depending on the resolution</w:t>
+      </w:r>
+      <w:r>
+        <w:t xml:space="preserve"> of the user’s screen.</w:t>
+      </w:r>
+      <w:r>
+        <w:t xml:space="preserve"> For this reason, when defining div sizes, it is strongly </w:t>
+      </w:r>
+      <w:r>
+        <w:t>recommended you use relative units.</w:t>
+      </w:r>
     </w:p>
     <w:sectPr>
       <w:pgSz w:w="11906" w:h="16838"/>

</xml_diff>

<commit_message>
Wrote section on visual identity in style_guidelines
</commit_message>
<xml_diff>
--- a/Style_Guidelines.docx
+++ b/Style_Guidelines.docx
@@ -752,7 +752,7 @@
               <w:t>1.</w:t>
             </w:r>
             <w:r>
-              <w:t>1</w:t>
+              <w:t>5</w:t>
             </w:r>
           </w:p>
         </w:tc>
@@ -762,13 +762,16 @@
           </w:tcPr>
           <w:p>
             <w:r>
-              <w:t>2</w:t>
+              <w:t>24</w:t>
             </w:r>
             <w:r>
-              <w:t>5</w:t>
+              <w:t>.</w:t>
             </w:r>
             <w:r>
-              <w:t>.06.2019</w:t>
+              <w:t>11</w:t>
+            </w:r>
+            <w:r>
+              <w:t>.2019</w:t>
             </w:r>
           </w:p>
         </w:tc>
@@ -788,10 +791,14 @@
           </w:tcPr>
           <w:p>
             <w:r>
-              <w:t>Added section on sizing</w:t>
+              <w:t>Writing</w:t>
             </w:r>
-            <w:bookmarkStart w:id="0" w:name="_GoBack"/>
-            <w:bookmarkEnd w:id="0"/>
+            <w:r>
+              <w:t xml:space="preserve"> visual </w:t>
+            </w:r>
+            <w:r>
+              <w:t>ID section</w:t>
+            </w:r>
           </w:p>
         </w:tc>
       </w:tr>
@@ -1460,15 +1467,69 @@
           <w:color w:val="auto"/>
           <w:u w:val="none"/>
         </w:rPr>
-        <w:t xml:space="preserve"> Note that in the first line of example code in the document, relative units have been used (height and width defined in percent). Another way of using relative units would be to write height in terms of “vh” (view height) and width in terms of “vw” (view width)</w:t>
-      </w:r>
+        <w:t xml:space="preserve"> Note that in the first line of example code in the document, relative units have been used (height and width defined in percent). Another way of using relative units would be to write height in terms of “</w:t>
+      </w:r>
+      <w:proofErr w:type="spellStart"/>
       <w:r>
         <w:rPr>
           <w:rStyle w:val="Hyperlink"/>
           <w:color w:val="auto"/>
           <w:u w:val="none"/>
         </w:rPr>
-        <w:t>; eg:</w:t>
+        <w:t>vh</w:t>
+      </w:r>
+      <w:proofErr w:type="spellEnd"/>
+      <w:r>
+        <w:rPr>
+          <w:rStyle w:val="Hyperlink"/>
+          <w:color w:val="auto"/>
+          <w:u w:val="none"/>
+        </w:rPr>
+        <w:t>” (view height) and width in terms of “</w:t>
+      </w:r>
+      <w:proofErr w:type="spellStart"/>
+      <w:r>
+        <w:rPr>
+          <w:rStyle w:val="Hyperlink"/>
+          <w:color w:val="auto"/>
+          <w:u w:val="none"/>
+        </w:rPr>
+        <w:t>vw</w:t>
+      </w:r>
+      <w:proofErr w:type="spellEnd"/>
+      <w:r>
+        <w:rPr>
+          <w:rStyle w:val="Hyperlink"/>
+          <w:color w:val="auto"/>
+          <w:u w:val="none"/>
+        </w:rPr>
+        <w:t>” (view width)</w:t>
+      </w:r>
+      <w:r>
+        <w:rPr>
+          <w:rStyle w:val="Hyperlink"/>
+          <w:color w:val="auto"/>
+          <w:u w:val="none"/>
+        </w:rPr>
+        <w:t xml:space="preserve">; </w:t>
+      </w:r>
+      <w:proofErr w:type="spellStart"/>
+      <w:r>
+        <w:rPr>
+          <w:rStyle w:val="Hyperlink"/>
+          <w:color w:val="auto"/>
+          <w:u w:val="none"/>
+        </w:rPr>
+        <w:t>eg</w:t>
+      </w:r>
+      <w:proofErr w:type="spellEnd"/>
+      <w:r>
+        <w:rPr>
+          <w:rStyle w:val="Hyperlink"/>
+          <w:color w:val="auto"/>
+          <w:u w:val="none"/>
+        </w:rPr>
+        <w:t>:</w:t>
       </w:r>
     </w:p>
     <w:p>
@@ -1523,12 +1584,28 @@
         <w:t>)</w:t>
       </w:r>
       <w:r>
-        <w:t>, and the same for vh.</w:t>
-      </w:r>
-    </w:p>
-    <w:p>
-      <w:r>
-        <w:t>Absolute sizes are generally defined in pixels, eg:</w:t>
+        <w:t xml:space="preserve">, and the same for </w:t>
+      </w:r>
+      <w:proofErr w:type="spellStart"/>
+      <w:r>
+        <w:t>vh</w:t>
+      </w:r>
+      <w:proofErr w:type="spellEnd"/>
+      <w:r>
+        <w:t>.</w:t>
+      </w:r>
+    </w:p>
+    <w:p>
+      <w:r>
+        <w:t xml:space="preserve">Absolute sizes are generally defined in pixels, </w:t>
+      </w:r>
+      <w:proofErr w:type="spellStart"/>
+      <w:r>
+        <w:t>eg</w:t>
+      </w:r>
+      <w:proofErr w:type="spellEnd"/>
+      <w:r>
+        <w:t>:</w:t>
       </w:r>
     </w:p>
     <w:p>
@@ -1596,6 +1673,342 @@
       </w:r>
       <w:r>
         <w:t>recommended you use relative units.</w:t>
+      </w:r>
+    </w:p>
+    <w:p/>
+    <w:p/>
+    <w:p/>
+    <w:p/>
+    <w:p/>
+    <w:p/>
+    <w:p>
+      <w:pPr>
+        <w:rPr>
+          <w:b/>
+          <w:bCs/>
+          <w:color w:val="003E74"/>
+          <w:sz w:val="36"/>
+          <w:szCs w:val="36"/>
+        </w:rPr>
+      </w:pPr>
+      <w:r>
+        <w:rPr>
+          <w:b/>
+          <w:bCs/>
+          <w:color w:val="003E74"/>
+          <w:sz w:val="36"/>
+          <w:szCs w:val="36"/>
+        </w:rPr>
+        <w:lastRenderedPageBreak/>
+        <w:t xml:space="preserve">The </w:t>
+      </w:r>
+      <w:proofErr w:type="spellStart"/>
+      <w:r>
+        <w:rPr>
+          <w:b/>
+          <w:bCs/>
+          <w:color w:val="003E74"/>
+          <w:sz w:val="36"/>
+          <w:szCs w:val="36"/>
+        </w:rPr>
+        <w:t>ImpVis</w:t>
+      </w:r>
+      <w:proofErr w:type="spellEnd"/>
+      <w:r>
+        <w:rPr>
+          <w:b/>
+          <w:bCs/>
+          <w:color w:val="003E74"/>
+          <w:sz w:val="36"/>
+          <w:szCs w:val="36"/>
+        </w:rPr>
+        <w:t xml:space="preserve"> Visual Identity</w:t>
+      </w:r>
+    </w:p>
+    <w:p>
+      <w:pPr>
+        <w:rPr>
+          <w:b/>
+          <w:bCs/>
+        </w:rPr>
+      </w:pPr>
+      <w:r>
+        <w:rPr>
+          <w:b/>
+          <w:bCs/>
+        </w:rPr>
+        <w:t>Colour Schemes:</w:t>
+      </w:r>
+    </w:p>
+    <w:p>
+      <w:r>
+        <w:t>When developing the colour scheme for any individual visualisation, special attention should be paid to keeping the visualisations colour-blind friendly.</w:t>
+      </w:r>
+      <w:r>
+        <w:t xml:space="preserve"> In practice, this means making good use of monochromatic schemes when possible, and using online tools to ensure that</w:t>
+      </w:r>
+      <w:r>
+        <w:t>, when</w:t>
+      </w:r>
+      <w:r>
+        <w:t xml:space="preserve"> contrasting colours</w:t>
+      </w:r>
+      <w:r>
+        <w:t xml:space="preserve"> are chosen (</w:t>
+      </w:r>
+      <w:proofErr w:type="spellStart"/>
+      <w:r>
+        <w:t>eg</w:t>
+      </w:r>
+      <w:r>
+        <w:t>.</w:t>
+      </w:r>
+      <w:proofErr w:type="spellEnd"/>
+      <w:r>
+        <w:t xml:space="preserve"> in plots), they</w:t>
+      </w:r>
+      <w:r>
+        <w:t xml:space="preserve"> are visibly contrasting to </w:t>
+      </w:r>
+      <w:r>
+        <w:t>everyone. Some useful links are included below</w:t>
+      </w:r>
+      <w:r>
+        <w:t>:</w:t>
+      </w:r>
+    </w:p>
+    <w:p>
+      <w:hyperlink r:id="rId7" w:anchor="type=sequential&amp;scheme=BuGn&amp;n=3" w:history="1">
+        <w:r>
+          <w:rPr>
+            <w:rStyle w:val="Hyperlink"/>
+          </w:rPr>
+          <w:t>http://colorbrewer2.org/#type=sequential&amp;scheme=BuGn&amp;n=3</w:t>
+        </w:r>
+      </w:hyperlink>
+    </w:p>
+    <w:p>
+      <w:hyperlink r:id="rId8" w:history="1">
+        <w:r>
+          <w:rPr>
+            <w:rStyle w:val="Hyperlink"/>
+          </w:rPr>
+          <w:t>https://venngage.com/blog/color-blind-friendly-palette/</w:t>
+        </w:r>
+      </w:hyperlink>
+    </w:p>
+    <w:p>
+      <w:r>
+        <w:t xml:space="preserve">In general, visualisation colour schemes can be based off the main colour scheme, shown </w:t>
+      </w:r>
+      <w:r>
+        <w:t>here</w:t>
+      </w:r>
+      <w:r>
+        <w:t>.</w:t>
+      </w:r>
+    </w:p>
+    <w:p>
+      <w:r>
+        <w:rPr>
+          <w:noProof/>
+        </w:rPr>
+        <w:drawing>
+          <wp:inline distT="0" distB="0" distL="0" distR="0" wp14:anchorId="7277516F" wp14:editId="202FA1BD">
+            <wp:extent cx="5731510" cy="2148205"/>
+            <wp:effectExtent l="0" t="0" r="2540" b="4445"/>
+            <wp:docPr id="3" name="Picture 3" descr="A screenshot of a cell phone&#10;&#10;Description automatically generated"/>
+            <wp:cNvGraphicFramePr>
+              <a:graphicFrameLocks xmlns:a="http://schemas.openxmlformats.org/drawingml/2006/main" noChangeAspect="1"/>
+            </wp:cNvGraphicFramePr>
+            <a:graphic xmlns:a="http://schemas.openxmlformats.org/drawingml/2006/main">
+              <a:graphicData uri="http://schemas.openxmlformats.org/drawingml/2006/picture">
+                <pic:pic xmlns:pic="http://schemas.openxmlformats.org/drawingml/2006/picture">
+                  <pic:nvPicPr>
+                    <pic:cNvPr id="3" name="colour_scheme.png"/>
+                    <pic:cNvPicPr/>
+                  </pic:nvPicPr>
+                  <pic:blipFill>
+                    <a:blip r:embed="rId9">
+                      <a:extLst>
+                        <a:ext uri="{28A0092B-C50C-407E-A947-70E740481C1C}">
+                          <a14:useLocalDpi xmlns:a14="http://schemas.microsoft.com/office/drawing/2010/main" val="0"/>
+                        </a:ext>
+                      </a:extLst>
+                    </a:blip>
+                    <a:stretch>
+                      <a:fillRect/>
+                    </a:stretch>
+                  </pic:blipFill>
+                  <pic:spPr>
+                    <a:xfrm>
+                      <a:off x="0" y="0"/>
+                      <a:ext cx="5731510" cy="2148205"/>
+                    </a:xfrm>
+                    <a:prstGeom prst="rect">
+                      <a:avLst/>
+                    </a:prstGeom>
+                  </pic:spPr>
+                </pic:pic>
+              </a:graphicData>
+            </a:graphic>
+          </wp:inline>
+        </w:drawing>
+      </w:r>
+    </w:p>
+    <w:p>
+      <w:r>
+        <w:t>The colour scheme is mainly monochromatic, with only one “contrasting” colour.</w:t>
+      </w:r>
+      <w:r>
+        <w:t xml:space="preserve"> We number the colours from left to right 1 through 5. All blues used in visualisations and across the wider page should be from shades 2 to 5, for consistency, while if only one contrasting colour is required, then it is advised to stick to colour one if opting for a red/pink shade – if another colour is chosen then the choice </w:t>
+      </w:r>
+      <w:r>
+        <w:t>more open</w:t>
+      </w:r>
+      <w:r>
+        <w:t>.</w:t>
+      </w:r>
+    </w:p>
+    <w:p>
+      <w:pPr>
+        <w:rPr>
+          <w:b/>
+          <w:bCs/>
+        </w:rPr>
+      </w:pPr>
+      <w:r>
+        <w:rPr>
+          <w:b/>
+          <w:bCs/>
+        </w:rPr>
+        <w:t>Page layout</w:t>
+      </w:r>
+    </w:p>
+    <w:p>
+      <w:r>
+        <w:t xml:space="preserve">From left to right, </w:t>
+      </w:r>
+      <w:r>
+        <w:t xml:space="preserve">33% of the page </w:t>
+      </w:r>
+      <w:r>
+        <w:t xml:space="preserve">is </w:t>
+      </w:r>
+      <w:r>
+        <w:t>occupied by explanatory text</w:t>
+      </w:r>
+      <w:r>
+        <w:t xml:space="preserve">, </w:t>
+      </w:r>
+      <w:r>
+        <w:t>and derivations,</w:t>
+      </w:r>
+      <w:r>
+        <w:t xml:space="preserve"> while</w:t>
+      </w:r>
+      <w:r>
+        <w:t xml:space="preserve"> </w:t>
+      </w:r>
+      <w:r>
+        <w:t xml:space="preserve">the remaining </w:t>
+      </w:r>
+      <w:r>
+        <w:t xml:space="preserve">67% </w:t>
+      </w:r>
+      <w:r>
+        <w:t xml:space="preserve">is </w:t>
+      </w:r>
+      <w:r>
+        <w:t xml:space="preserve">occupied by the accompanying vis. </w:t>
+      </w:r>
+      <w:r>
+        <w:t xml:space="preserve">The left panel is scrollable, and it is </w:t>
+      </w:r>
+      <w:r>
+        <w:t>part of this left panel that is visible on the screen (</w:t>
+      </w:r>
+      <w:proofErr w:type="spellStart"/>
+      <w:r>
+        <w:t>ie</w:t>
+      </w:r>
+      <w:proofErr w:type="spellEnd"/>
+      <w:r>
+        <w:t>. How far the user has scrolled down the explanatory text) that determines the visualisation shown on the right. There is a n</w:t>
+      </w:r>
+      <w:r>
+        <w:t>av bar across the whole top of screen</w:t>
+      </w:r>
+      <w:r>
+        <w:t xml:space="preserve"> – there is s</w:t>
+      </w:r>
+      <w:r>
+        <w:t>till work to be done on</w:t>
+      </w:r>
+      <w:r>
+        <w:t xml:space="preserve"> </w:t>
+      </w:r>
+      <w:r>
+        <w:t xml:space="preserve">determining </w:t>
+      </w:r>
+      <w:r>
+        <w:t xml:space="preserve">the dimensions of the nav bar, but a definitive size based in relative units </w:t>
+      </w:r>
+      <w:r>
+        <w:rPr>
+          <w:b/>
+          <w:bCs/>
+        </w:rPr>
+        <w:t>must</w:t>
+      </w:r>
+      <w:r>
+        <w:t xml:space="preserve"> be decided, preferably between 5 and 8vh. </w:t>
+      </w:r>
+    </w:p>
+    <w:p>
+      <w:pPr>
+        <w:rPr>
+          <w:b/>
+          <w:bCs/>
+        </w:rPr>
+      </w:pPr>
+      <w:r>
+        <w:rPr>
+          <w:b/>
+          <w:bCs/>
+        </w:rPr>
+        <w:t>Text</w:t>
+      </w:r>
+    </w:p>
+    <w:p>
+      <w:r>
+        <w:t>Imperial college London’s executive typeface “Meta normal” is used as the font on all visualisations</w:t>
+      </w:r>
+      <w:r>
+        <w:t>. For more information on this, see:</w:t>
+      </w:r>
+    </w:p>
+    <w:p>
+      <w:hyperlink r:id="rId10" w:history="1">
+        <w:r>
+          <w:rPr>
+            <w:rStyle w:val="Hyperlink"/>
+          </w:rPr>
+          <w:t>https://www.imperial.ac.uk/brand-style-guide/visual-identity/font/</w:t>
+        </w:r>
+      </w:hyperlink>
+      <w:bookmarkStart w:id="0" w:name="_GoBack"/>
+      <w:bookmarkEnd w:id="0"/>
+    </w:p>
+    <w:p>
+      <w:r>
+        <w:t>You can refer to “</w:t>
+      </w:r>
+      <w:r>
+        <w:t>Notes_on_format_for_clarity_and_comprehension</w:t>
+      </w:r>
+      <w:r>
+        <w:t>.pdf” in this repository for more information.</w:t>
       </w:r>
     </w:p>
     <w:sectPr>

</xml_diff>

<commit_message>
solved problem of heretical lowercase letters
</commit_message>
<xml_diff>
--- a/Style_Guidelines.docx
+++ b/Style_Guidelines.docx
@@ -1,6 +1,6 @@
 
 <file path=word/document.xml><?xml version="1.0" encoding="utf-8"?>
-<w:document xmlns:wpc="http://schemas.microsoft.com/office/word/2010/wordprocessingCanvas" xmlns:cx="http://schemas.microsoft.com/office/drawing/2014/chartex" xmlns:cx1="http://schemas.microsoft.com/office/drawing/2015/9/8/chartex" xmlns:cx2="http://schemas.microsoft.com/office/drawing/2015/10/21/chartex" xmlns:cx3="http://schemas.microsoft.com/office/drawing/2016/5/9/chartex" xmlns:cx4="http://schemas.microsoft.com/office/drawing/2016/5/10/chartex" xmlns:cx5="http://schemas.microsoft.com/office/drawing/2016/5/11/chartex" xmlns:cx6="http://schemas.microsoft.com/office/drawing/2016/5/12/chartex" xmlns:cx7="http://schemas.microsoft.com/office/drawing/2016/5/13/chartex" xmlns:cx8="http://schemas.microsoft.com/office/drawing/2016/5/14/chartex" xmlns:mc="http://schemas.openxmlformats.org/markup-compatibility/2006" xmlns:aink="http://schemas.microsoft.com/office/drawing/2016/ink" xmlns:am3d="http://schemas.microsoft.com/office/drawing/2017/model3d" xmlns:o="urn:schemas-microsoft-com:office:office" xmlns:r="http://schemas.openxmlformats.org/officeDocument/2006/relationships" xmlns:m="http://schemas.openxmlformats.org/officeDocument/2006/math" xmlns:v="urn:schemas-microsoft-com:vml" xmlns:wp14="http://schemas.microsoft.com/office/word/2010/wordprocessingDrawing" xmlns:wp="http://schemas.openxmlformats.org/drawingml/2006/wordprocessingDrawing" xmlns:w10="urn:schemas-microsoft-com:office:word" xmlns:w="http://schemas.openxmlformats.org/wordprocessingml/2006/main" xmlns:w14="http://schemas.microsoft.com/office/word/2010/wordml" xmlns:w15="http://schemas.microsoft.com/office/word/2012/wordml" xmlns:w16cid="http://schemas.microsoft.com/office/word/2016/wordml/cid" xmlns:w16se="http://schemas.microsoft.com/office/word/2015/wordml/symex" xmlns:wpg="http://schemas.microsoft.com/office/word/2010/wordprocessingGroup" xmlns:wpi="http://schemas.microsoft.com/office/word/2010/wordprocessingInk" xmlns:wne="http://schemas.microsoft.com/office/word/2006/wordml" xmlns:wps="http://schemas.microsoft.com/office/word/2010/wordprocessingShape" mc:Ignorable="w14 w15 w16se w16cid wp14">
+<w:document xmlns:wpc="http://schemas.microsoft.com/office/word/2010/wordprocessingCanvas" xmlns:cx="http://schemas.microsoft.com/office/drawing/2014/chartex" xmlns:cx1="http://schemas.microsoft.com/office/drawing/2015/9/8/chartex" xmlns:cx2="http://schemas.microsoft.com/office/drawing/2015/10/21/chartex" xmlns:cx3="http://schemas.microsoft.com/office/drawing/2016/5/9/chartex" xmlns:cx4="http://schemas.microsoft.com/office/drawing/2016/5/10/chartex" xmlns:cx5="http://schemas.microsoft.com/office/drawing/2016/5/11/chartex" xmlns:cx6="http://schemas.microsoft.com/office/drawing/2016/5/12/chartex" xmlns:cx7="http://schemas.microsoft.com/office/drawing/2016/5/13/chartex" xmlns:cx8="http://schemas.microsoft.com/office/drawing/2016/5/14/chartex" xmlns:mc="http://schemas.openxmlformats.org/markup-compatibility/2006" xmlns:aink="http://schemas.microsoft.com/office/drawing/2016/ink" xmlns:am3d="http://schemas.microsoft.com/office/drawing/2017/model3d" xmlns:o="urn:schemas-microsoft-com:office:office" xmlns:r="http://schemas.openxmlformats.org/officeDocument/2006/relationships" xmlns:m="http://schemas.openxmlformats.org/officeDocument/2006/math" xmlns:v="urn:schemas-microsoft-com:vml" xmlns:wp14="http://schemas.microsoft.com/office/word/2010/wordprocessingDrawing" xmlns:wp="http://schemas.openxmlformats.org/drawingml/2006/wordprocessingDrawing" xmlns:w10="urn:schemas-microsoft-com:office:word" xmlns:w="http://schemas.openxmlformats.org/wordprocessingml/2006/main" xmlns:w14="http://schemas.microsoft.com/office/word/2010/wordml" xmlns:w15="http://schemas.microsoft.com/office/word/2012/wordml" xmlns:w16cex="http://schemas.microsoft.com/office/word/2018/wordml/cex" xmlns:w16cid="http://schemas.microsoft.com/office/word/2016/wordml/cid" xmlns:w16="http://schemas.microsoft.com/office/word/2018/wordml" xmlns:w16se="http://schemas.microsoft.com/office/word/2015/wordml/symex" xmlns:wpg="http://schemas.microsoft.com/office/word/2010/wordprocessingGroup" xmlns:wpi="http://schemas.microsoft.com/office/word/2010/wordprocessingInk" xmlns:wne="http://schemas.microsoft.com/office/word/2006/wordml" xmlns:wps="http://schemas.microsoft.com/office/word/2010/wordprocessingShape" mc:Ignorable="w14 w15 w16se w16cid w16 w16cex wp14">
   <w:body>
     <w:p>
       <w:pPr>
@@ -846,7 +846,13 @@
         <w:jc w:val="both"/>
       </w:pPr>
       <w:r>
-        <w:t xml:space="preserve">At Imperial visualisations, we have </w:t>
+        <w:t xml:space="preserve">At Imperial </w:t>
+      </w:r>
+      <w:r>
+        <w:t>V</w:t>
+      </w:r>
+      <w:r>
+        <w:t xml:space="preserve">isualisations, we have </w:t>
       </w:r>
       <w:r>
         <w:t>several</w:t>
@@ -1467,69 +1473,15 @@
           <w:color w:val="auto"/>
           <w:u w:val="none"/>
         </w:rPr>
-        <w:t xml:space="preserve"> Note that in the first line of example code in the document, relative units have been used (height and width defined in percent). Another way of using relative units would be to write height in terms of “</w:t>
-      </w:r>
-      <w:proofErr w:type="spellStart"/>
+        <w:t xml:space="preserve"> Note that in the first line of example code in the document, relative units have been used (height and width defined in percent). Another way of using relative units would be to write height in terms of “vh” (view height) and width in terms of “vw” (view width)</w:t>
+      </w:r>
       <w:r>
         <w:rPr>
           <w:rStyle w:val="Hyperlink"/>
           <w:color w:val="auto"/>
           <w:u w:val="none"/>
         </w:rPr>
-        <w:t>vh</w:t>
-      </w:r>
-      <w:proofErr w:type="spellEnd"/>
-      <w:r>
-        <w:rPr>
-          <w:rStyle w:val="Hyperlink"/>
-          <w:color w:val="auto"/>
-          <w:u w:val="none"/>
-        </w:rPr>
-        <w:t>” (view height) and width in terms of “</w:t>
-      </w:r>
-      <w:proofErr w:type="spellStart"/>
-      <w:r>
-        <w:rPr>
-          <w:rStyle w:val="Hyperlink"/>
-          <w:color w:val="auto"/>
-          <w:u w:val="none"/>
-        </w:rPr>
-        <w:t>vw</w:t>
-      </w:r>
-      <w:proofErr w:type="spellEnd"/>
-      <w:r>
-        <w:rPr>
-          <w:rStyle w:val="Hyperlink"/>
-          <w:color w:val="auto"/>
-          <w:u w:val="none"/>
-        </w:rPr>
-        <w:t>” (view width)</w:t>
-      </w:r>
-      <w:r>
-        <w:rPr>
-          <w:rStyle w:val="Hyperlink"/>
-          <w:color w:val="auto"/>
-          <w:u w:val="none"/>
-        </w:rPr>
-        <w:t xml:space="preserve">; </w:t>
-      </w:r>
-      <w:proofErr w:type="spellStart"/>
-      <w:r>
-        <w:rPr>
-          <w:rStyle w:val="Hyperlink"/>
-          <w:color w:val="auto"/>
-          <w:u w:val="none"/>
-        </w:rPr>
-        <w:t>eg</w:t>
-      </w:r>
-      <w:proofErr w:type="spellEnd"/>
-      <w:r>
-        <w:rPr>
-          <w:rStyle w:val="Hyperlink"/>
-          <w:color w:val="auto"/>
-          <w:u w:val="none"/>
-        </w:rPr>
-        <w:t>:</w:t>
+        <w:t>; eg:</w:t>
       </w:r>
     </w:p>
     <w:p>
@@ -1584,28 +1536,12 @@
         <w:t>)</w:t>
       </w:r>
       <w:r>
-        <w:t xml:space="preserve">, and the same for </w:t>
-      </w:r>
-      <w:proofErr w:type="spellStart"/>
-      <w:r>
-        <w:t>vh</w:t>
-      </w:r>
-      <w:proofErr w:type="spellEnd"/>
-      <w:r>
-        <w:t>.</w:t>
-      </w:r>
-    </w:p>
-    <w:p>
-      <w:r>
-        <w:t xml:space="preserve">Absolute sizes are generally defined in pixels, </w:t>
-      </w:r>
-      <w:proofErr w:type="spellStart"/>
-      <w:r>
-        <w:t>eg</w:t>
-      </w:r>
-      <w:proofErr w:type="spellEnd"/>
-      <w:r>
-        <w:t>:</w:t>
+        <w:t>, and the same for vh.</w:t>
+      </w:r>
+    </w:p>
+    <w:p>
+      <w:r>
+        <w:t>Absolute sizes are generally defined in pixels, eg:</w:t>
       </w:r>
     </w:p>
     <w:p>
@@ -1700,29 +1636,7 @@
           <w:szCs w:val="36"/>
         </w:rPr>
         <w:lastRenderedPageBreak/>
-        <w:t xml:space="preserve">The </w:t>
-      </w:r>
-      <w:proofErr w:type="spellStart"/>
-      <w:r>
-        <w:rPr>
-          <w:b/>
-          <w:bCs/>
-          <w:color w:val="003E74"/>
-          <w:sz w:val="36"/>
-          <w:szCs w:val="36"/>
-        </w:rPr>
-        <w:t>ImpVis</w:t>
-      </w:r>
-      <w:proofErr w:type="spellEnd"/>
-      <w:r>
-        <w:rPr>
-          <w:b/>
-          <w:bCs/>
-          <w:color w:val="003E74"/>
-          <w:sz w:val="36"/>
-          <w:szCs w:val="36"/>
-        </w:rPr>
-        <w:t xml:space="preserve"> Visual Identity</w:t>
+        <w:t>The ImpVis Visual Identity</w:t>
       </w:r>
     </w:p>
     <w:p>
@@ -1754,16 +1668,11 @@
         <w:t xml:space="preserve"> contrasting colours</w:t>
       </w:r>
       <w:r>
-        <w:t xml:space="preserve"> are chosen (</w:t>
-      </w:r>
-      <w:proofErr w:type="spellStart"/>
-      <w:r>
-        <w:t>eg</w:t>
+        <w:t xml:space="preserve"> are chosen (eg</w:t>
       </w:r>
       <w:r>
         <w:t>.</w:t>
       </w:r>
-      <w:proofErr w:type="spellEnd"/>
       <w:r>
         <w:t xml:space="preserve"> in plots), they</w:t>
       </w:r>
@@ -1926,15 +1835,7 @@
         <w:t xml:space="preserve">The left panel is scrollable, and it is </w:t>
       </w:r>
       <w:r>
-        <w:t>part of this left panel that is visible on the screen (</w:t>
-      </w:r>
-      <w:proofErr w:type="spellStart"/>
-      <w:r>
-        <w:t>ie</w:t>
-      </w:r>
-      <w:proofErr w:type="spellEnd"/>
-      <w:r>
-        <w:t>. How far the user has scrolled down the explanatory text) that determines the visualisation shown on the right. There is a n</w:t>
+        <w:t>part of this left panel that is visible on the screen (ie. How far the user has scrolled down the explanatory text) that determines the visualisation shown on the right. There is a n</w:t>
       </w:r>
       <w:r>
         <w:t>av bar across the whole top of screen</w:t>
@@ -1997,8 +1898,6 @@
           <w:t>https://www.imperial.ac.uk/brand-style-guide/visual-identity/font/</w:t>
         </w:r>
       </w:hyperlink>
-      <w:bookmarkStart w:id="0" w:name="_GoBack"/>
-      <w:bookmarkEnd w:id="0"/>
     </w:p>
     <w:p>
       <w:r>
@@ -2022,7 +1921,7 @@
 </file>
 
 <file path=word/numbering.xml><?xml version="1.0" encoding="utf-8"?>
-<w:numbering xmlns:wpc="http://schemas.microsoft.com/office/word/2010/wordprocessingCanvas" xmlns:cx="http://schemas.microsoft.com/office/drawing/2014/chartex" xmlns:cx1="http://schemas.microsoft.com/office/drawing/2015/9/8/chartex" xmlns:cx2="http://schemas.microsoft.com/office/drawing/2015/10/21/chartex" xmlns:cx3="http://schemas.microsoft.com/office/drawing/2016/5/9/chartex" xmlns:cx4="http://schemas.microsoft.com/office/drawing/2016/5/10/chartex" xmlns:cx5="http://schemas.microsoft.com/office/drawing/2016/5/11/chartex" xmlns:cx6="http://schemas.microsoft.com/office/drawing/2016/5/12/chartex" xmlns:cx7="http://schemas.microsoft.com/office/drawing/2016/5/13/chartex" xmlns:cx8="http://schemas.microsoft.com/office/drawing/2016/5/14/chartex" xmlns:mc="http://schemas.openxmlformats.org/markup-compatibility/2006" xmlns:aink="http://schemas.microsoft.com/office/drawing/2016/ink" xmlns:am3d="http://schemas.microsoft.com/office/drawing/2017/model3d" xmlns:o="urn:schemas-microsoft-com:office:office" xmlns:r="http://schemas.openxmlformats.org/officeDocument/2006/relationships" xmlns:m="http://schemas.openxmlformats.org/officeDocument/2006/math" xmlns:v="urn:schemas-microsoft-com:vml" xmlns:wp14="http://schemas.microsoft.com/office/word/2010/wordprocessingDrawing" xmlns:wp="http://schemas.openxmlformats.org/drawingml/2006/wordprocessingDrawing" xmlns:w10="urn:schemas-microsoft-com:office:word" xmlns:w="http://schemas.openxmlformats.org/wordprocessingml/2006/main" xmlns:w14="http://schemas.microsoft.com/office/word/2010/wordml" xmlns:w15="http://schemas.microsoft.com/office/word/2012/wordml" xmlns:w16cid="http://schemas.microsoft.com/office/word/2016/wordml/cid" xmlns:w16se="http://schemas.microsoft.com/office/word/2015/wordml/symex" xmlns:wpg="http://schemas.microsoft.com/office/word/2010/wordprocessingGroup" xmlns:wpi="http://schemas.microsoft.com/office/word/2010/wordprocessingInk" xmlns:wne="http://schemas.microsoft.com/office/word/2006/wordml" xmlns:wps="http://schemas.microsoft.com/office/word/2010/wordprocessingShape" mc:Ignorable="w14 w15 w16se w16cid wp14">
+<w:numbering xmlns:wpc="http://schemas.microsoft.com/office/word/2010/wordprocessingCanvas" xmlns:cx="http://schemas.microsoft.com/office/drawing/2014/chartex" xmlns:cx1="http://schemas.microsoft.com/office/drawing/2015/9/8/chartex" xmlns:cx2="http://schemas.microsoft.com/office/drawing/2015/10/21/chartex" xmlns:cx3="http://schemas.microsoft.com/office/drawing/2016/5/9/chartex" xmlns:cx4="http://schemas.microsoft.com/office/drawing/2016/5/10/chartex" xmlns:cx5="http://schemas.microsoft.com/office/drawing/2016/5/11/chartex" xmlns:cx6="http://schemas.microsoft.com/office/drawing/2016/5/12/chartex" xmlns:cx7="http://schemas.microsoft.com/office/drawing/2016/5/13/chartex" xmlns:cx8="http://schemas.microsoft.com/office/drawing/2016/5/14/chartex" xmlns:mc="http://schemas.openxmlformats.org/markup-compatibility/2006" xmlns:aink="http://schemas.microsoft.com/office/drawing/2016/ink" xmlns:am3d="http://schemas.microsoft.com/office/drawing/2017/model3d" xmlns:o="urn:schemas-microsoft-com:office:office" xmlns:r="http://schemas.openxmlformats.org/officeDocument/2006/relationships" xmlns:m="http://schemas.openxmlformats.org/officeDocument/2006/math" xmlns:v="urn:schemas-microsoft-com:vml" xmlns:wp14="http://schemas.microsoft.com/office/word/2010/wordprocessingDrawing" xmlns:wp="http://schemas.openxmlformats.org/drawingml/2006/wordprocessingDrawing" xmlns:w10="urn:schemas-microsoft-com:office:word" xmlns:w="http://schemas.openxmlformats.org/wordprocessingml/2006/main" xmlns:w14="http://schemas.microsoft.com/office/word/2010/wordml" xmlns:w15="http://schemas.microsoft.com/office/word/2012/wordml" xmlns:w16cex="http://schemas.microsoft.com/office/word/2018/wordml/cex" xmlns:w16cid="http://schemas.microsoft.com/office/word/2016/wordml/cid" xmlns:w16="http://schemas.microsoft.com/office/word/2018/wordml" xmlns:w16se="http://schemas.microsoft.com/office/word/2015/wordml/symex" xmlns:wpg="http://schemas.microsoft.com/office/word/2010/wordprocessingGroup" xmlns:wpi="http://schemas.microsoft.com/office/word/2010/wordprocessingInk" xmlns:wne="http://schemas.microsoft.com/office/word/2006/wordml" xmlns:wps="http://schemas.microsoft.com/office/word/2010/wordprocessingShape" mc:Ignorable="w14 w15 w16se w16cid w16 w16cex wp14">
   <w:abstractNum w:abstractNumId="0" w15:restartNumberingAfterBreak="0">
     <w:nsid w:val="05967077"/>
     <w:multiLevelType w:val="hybridMultilevel"/>
@@ -2375,7 +2274,7 @@
 </file>
 
 <file path=word/styles.xml><?xml version="1.0" encoding="utf-8"?>
-<w:styles xmlns:mc="http://schemas.openxmlformats.org/markup-compatibility/2006" xmlns:r="http://schemas.openxmlformats.org/officeDocument/2006/relationships" xmlns:w="http://schemas.openxmlformats.org/wordprocessingml/2006/main" xmlns:w14="http://schemas.microsoft.com/office/word/2010/wordml" xmlns:w15="http://schemas.microsoft.com/office/word/2012/wordml" xmlns:w16cid="http://schemas.microsoft.com/office/word/2016/wordml/cid" xmlns:w16se="http://schemas.microsoft.com/office/word/2015/wordml/symex" mc:Ignorable="w14 w15 w16se w16cid">
+<w:styles xmlns:mc="http://schemas.openxmlformats.org/markup-compatibility/2006" xmlns:r="http://schemas.openxmlformats.org/officeDocument/2006/relationships" xmlns:w="http://schemas.openxmlformats.org/wordprocessingml/2006/main" xmlns:w14="http://schemas.microsoft.com/office/word/2010/wordml" xmlns:w15="http://schemas.microsoft.com/office/word/2012/wordml" xmlns:w16cex="http://schemas.microsoft.com/office/word/2018/wordml/cex" xmlns:w16cid="http://schemas.microsoft.com/office/word/2016/wordml/cid" xmlns:w16="http://schemas.microsoft.com/office/word/2018/wordml" xmlns:w16se="http://schemas.microsoft.com/office/word/2015/wordml/symex" mc:Ignorable="w14 w15 w16se w16cid w16 w16cex">
   <w:docDefaults>
     <w:rPrDefault>
       <w:rPr>

</xml_diff>